<commit_message>
Git installation file -brijkaur
</commit_message>
<xml_diff>
--- a/Git/Git Installation.docx
+++ b/Git/Git Installation.docx
@@ -12,7 +12,6 @@
           <w:u w:val="single"/>
         </w:rPr>
       </w:pPr>
-      <w:proofErr w:type="spellStart"/>
       <w:r>
         <w:rPr>
           <w:rFonts w:ascii="Times New Roman" w:hAnsi="Times New Roman" w:cs="Times New Roman"/>
@@ -20,17 +19,7 @@
           <w:szCs w:val="32"/>
           <w:u w:val="single"/>
         </w:rPr>
-        <w:t>GitHub</w:t>
-      </w:r>
-      <w:proofErr w:type="spellEnd"/>
-      <w:r>
-        <w:rPr>
-          <w:rFonts w:ascii="Times New Roman" w:hAnsi="Times New Roman" w:cs="Times New Roman"/>
-          <w:sz w:val="32"/>
-          <w:szCs w:val="32"/>
-          <w:u w:val="single"/>
-        </w:rPr>
-        <w:t xml:space="preserve"> account creation and GIT installation</w:t>
+        <w:t>GitHub account creation and GIT installation</w:t>
       </w:r>
     </w:p>
     <w:p/>
@@ -56,25 +45,7 @@
           <w:sz w:val="28"/>
           <w:szCs w:val="28"/>
         </w:rPr>
-        <w:t xml:space="preserve">an account in </w:t>
-      </w:r>
-      <w:proofErr w:type="spellStart"/>
-      <w:r>
-        <w:rPr>
-          <w:rFonts w:ascii="Times New Roman" w:hAnsi="Times New Roman" w:cs="Times New Roman"/>
-          <w:sz w:val="28"/>
-          <w:szCs w:val="28"/>
-        </w:rPr>
-        <w:t>GitHub</w:t>
-      </w:r>
-      <w:proofErr w:type="spellEnd"/>
-      <w:r>
-        <w:rPr>
-          <w:rFonts w:ascii="Times New Roman" w:hAnsi="Times New Roman" w:cs="Times New Roman"/>
-          <w:sz w:val="28"/>
-          <w:szCs w:val="28"/>
-        </w:rPr>
-        <w:t xml:space="preserve"> by providing a unique username, email id and password.</w:t>
+        <w:t>an account in GitHub by providing a unique username, email id and password.</w:t>
       </w:r>
     </w:p>
     <w:p>
@@ -205,41 +176,13 @@
           <w:szCs w:val="28"/>
         </w:rPr>
       </w:pPr>
-      <w:proofErr w:type="spellStart"/>
-      <w:r>
-        <w:rPr>
-          <w:rFonts w:ascii="Times New Roman" w:hAnsi="Times New Roman" w:cs="Times New Roman"/>
-          <w:sz w:val="28"/>
-          <w:szCs w:val="28"/>
-        </w:rPr>
-        <w:t>Git</w:t>
-      </w:r>
-      <w:proofErr w:type="spellEnd"/>
-      <w:r>
-        <w:rPr>
-          <w:rFonts w:ascii="Times New Roman" w:hAnsi="Times New Roman" w:cs="Times New Roman"/>
-          <w:sz w:val="28"/>
-          <w:szCs w:val="28"/>
-        </w:rPr>
-        <w:t xml:space="preserve"> init – to initialize </w:t>
-      </w:r>
-      <w:proofErr w:type="spellStart"/>
-      <w:r>
-        <w:rPr>
-          <w:rFonts w:ascii="Times New Roman" w:hAnsi="Times New Roman" w:cs="Times New Roman"/>
-          <w:sz w:val="28"/>
-          <w:szCs w:val="28"/>
-        </w:rPr>
-        <w:t>git</w:t>
-      </w:r>
-      <w:proofErr w:type="spellEnd"/>
-      <w:r>
-        <w:rPr>
-          <w:rFonts w:ascii="Times New Roman" w:hAnsi="Times New Roman" w:cs="Times New Roman"/>
-          <w:sz w:val="28"/>
-          <w:szCs w:val="28"/>
-        </w:rPr>
-        <w:t xml:space="preserve"> there for a new repository</w:t>
+      <w:r>
+        <w:rPr>
+          <w:rFonts w:ascii="Times New Roman" w:hAnsi="Times New Roman" w:cs="Times New Roman"/>
+          <w:sz w:val="28"/>
+          <w:szCs w:val="28"/>
+        </w:rPr>
+        <w:t>Git init – to initialize git there for a new repository</w:t>
       </w:r>
     </w:p>
     <w:p>
@@ -267,176 +210,119 @@
           <w:szCs w:val="28"/>
         </w:rPr>
       </w:pPr>
-      <w:proofErr w:type="spellStart"/>
-      <w:r>
-        <w:rPr>
-          <w:rFonts w:ascii="Times New Roman" w:hAnsi="Times New Roman" w:cs="Times New Roman"/>
-          <w:sz w:val="28"/>
-          <w:szCs w:val="28"/>
-        </w:rPr>
-        <w:t>Git</w:t>
-      </w:r>
-      <w:proofErr w:type="spellEnd"/>
-      <w:r>
-        <w:rPr>
-          <w:rFonts w:ascii="Times New Roman" w:hAnsi="Times New Roman" w:cs="Times New Roman"/>
-          <w:sz w:val="28"/>
-          <w:szCs w:val="28"/>
-        </w:rPr>
-        <w:t xml:space="preserve"> clone to copy existing repository</w:t>
-      </w:r>
-    </w:p>
-    <w:p>
-      <w:pPr>
-        <w:rPr>
-          <w:rFonts w:ascii="Times New Roman" w:hAnsi="Times New Roman" w:cs="Times New Roman"/>
-          <w:sz w:val="28"/>
-          <w:szCs w:val="28"/>
-        </w:rPr>
-      </w:pPr>
-      <w:proofErr w:type="spellStart"/>
-      <w:r>
-        <w:rPr>
-          <w:rFonts w:ascii="Times New Roman" w:hAnsi="Times New Roman" w:cs="Times New Roman"/>
-          <w:sz w:val="28"/>
-          <w:szCs w:val="28"/>
-        </w:rPr>
-        <w:t>Ssh-keygen</w:t>
-      </w:r>
-      <w:proofErr w:type="spellEnd"/>
-      <w:r>
-        <w:rPr>
-          <w:rFonts w:ascii="Times New Roman" w:hAnsi="Times New Roman" w:cs="Times New Roman"/>
-          <w:sz w:val="28"/>
-          <w:szCs w:val="28"/>
-        </w:rPr>
-        <w:t xml:space="preserve"> – to generate </w:t>
-      </w:r>
-      <w:proofErr w:type="spellStart"/>
-      <w:proofErr w:type="gramStart"/>
-      <w:r>
-        <w:rPr>
-          <w:rFonts w:ascii="Times New Roman" w:hAnsi="Times New Roman" w:cs="Times New Roman"/>
-          <w:sz w:val="28"/>
-          <w:szCs w:val="28"/>
-        </w:rPr>
-        <w:t>ssh</w:t>
-      </w:r>
-      <w:proofErr w:type="spellEnd"/>
-      <w:proofErr w:type="gramEnd"/>
-      <w:r>
-        <w:rPr>
-          <w:rFonts w:ascii="Times New Roman" w:hAnsi="Times New Roman" w:cs="Times New Roman"/>
-          <w:sz w:val="28"/>
-          <w:szCs w:val="28"/>
-        </w:rPr>
-        <w:t xml:space="preserve"> key</w:t>
-      </w:r>
-    </w:p>
-    <w:p>
-      <w:pPr>
-        <w:rPr>
-          <w:rFonts w:ascii="Times New Roman" w:hAnsi="Times New Roman" w:cs="Times New Roman"/>
-          <w:sz w:val="28"/>
-          <w:szCs w:val="28"/>
-        </w:rPr>
-      </w:pPr>
-      <w:r>
-        <w:rPr>
-          <w:rFonts w:ascii="Times New Roman" w:hAnsi="Times New Roman" w:cs="Times New Roman"/>
-          <w:sz w:val="28"/>
-          <w:szCs w:val="28"/>
-        </w:rPr>
-        <w:t xml:space="preserve">Copy it on your </w:t>
-      </w:r>
-      <w:proofErr w:type="spellStart"/>
-      <w:r>
-        <w:rPr>
-          <w:rFonts w:ascii="Times New Roman" w:hAnsi="Times New Roman" w:cs="Times New Roman"/>
-          <w:sz w:val="28"/>
-          <w:szCs w:val="28"/>
-        </w:rPr>
-        <w:t>github</w:t>
-      </w:r>
-      <w:proofErr w:type="spellEnd"/>
-      <w:r>
-        <w:rPr>
-          <w:rFonts w:ascii="Times New Roman" w:hAnsi="Times New Roman" w:cs="Times New Roman"/>
-          <w:sz w:val="28"/>
-          <w:szCs w:val="28"/>
-        </w:rPr>
-        <w:t xml:space="preserve"> account</w:t>
-      </w:r>
-    </w:p>
-    <w:p>
-      <w:pPr>
-        <w:rPr>
-          <w:rFonts w:ascii="Times New Roman" w:hAnsi="Times New Roman" w:cs="Times New Roman"/>
-          <w:sz w:val="28"/>
-          <w:szCs w:val="28"/>
-        </w:rPr>
-      </w:pPr>
-      <w:proofErr w:type="spellStart"/>
-      <w:r>
-        <w:rPr>
-          <w:rFonts w:ascii="Times New Roman" w:hAnsi="Times New Roman" w:cs="Times New Roman"/>
-          <w:sz w:val="28"/>
-          <w:szCs w:val="28"/>
-        </w:rPr>
-        <w:t>Git</w:t>
-      </w:r>
-      <w:proofErr w:type="spellEnd"/>
-      <w:r>
-        <w:rPr>
-          <w:rFonts w:ascii="Times New Roman" w:hAnsi="Times New Roman" w:cs="Times New Roman"/>
-          <w:sz w:val="28"/>
-          <w:szCs w:val="28"/>
-        </w:rPr>
-        <w:t xml:space="preserve"> pull origin master – to pull code from </w:t>
-      </w:r>
-      <w:proofErr w:type="spellStart"/>
-      <w:r>
-        <w:rPr>
-          <w:rFonts w:ascii="Times New Roman" w:hAnsi="Times New Roman" w:cs="Times New Roman"/>
-          <w:sz w:val="28"/>
-          <w:szCs w:val="28"/>
-        </w:rPr>
-        <w:t>github</w:t>
-      </w:r>
-      <w:proofErr w:type="spellEnd"/>
-      <w:r>
-        <w:rPr>
-          <w:rFonts w:ascii="Times New Roman" w:hAnsi="Times New Roman" w:cs="Times New Roman"/>
-          <w:sz w:val="28"/>
-          <w:szCs w:val="28"/>
-        </w:rPr>
-        <w:t xml:space="preserve"> repository</w:t>
-      </w:r>
-    </w:p>
-    <w:p>
-      <w:pPr>
-        <w:rPr>
-          <w:rFonts w:ascii="Times New Roman" w:hAnsi="Times New Roman" w:cs="Times New Roman"/>
-          <w:sz w:val="28"/>
-          <w:szCs w:val="28"/>
-        </w:rPr>
-      </w:pPr>
-    </w:p>
-    <w:p>
-      <w:pPr>
-        <w:rPr>
-          <w:rFonts w:ascii="Times New Roman" w:hAnsi="Times New Roman" w:cs="Times New Roman"/>
-          <w:sz w:val="28"/>
-          <w:szCs w:val="28"/>
-        </w:rPr>
-      </w:pPr>
-      <w:r>
-        <w:rPr>
-          <w:rFonts w:ascii="Times New Roman" w:hAnsi="Times New Roman" w:cs="Times New Roman"/>
-          <w:sz w:val="28"/>
-          <w:szCs w:val="28"/>
-        </w:rPr>
-        <w:t xml:space="preserve"> </w:t>
+      <w:r>
+        <w:rPr>
+          <w:rFonts w:ascii="Times New Roman" w:hAnsi="Times New Roman" w:cs="Times New Roman"/>
+          <w:sz w:val="28"/>
+          <w:szCs w:val="28"/>
+        </w:rPr>
+        <w:t>Git clone to copy existing repository</w:t>
+      </w:r>
+    </w:p>
+    <w:p>
+      <w:pPr>
+        <w:rPr>
+          <w:rFonts w:ascii="Times New Roman" w:hAnsi="Times New Roman" w:cs="Times New Roman"/>
+          <w:sz w:val="28"/>
+          <w:szCs w:val="28"/>
+        </w:rPr>
+      </w:pPr>
+      <w:r>
+        <w:rPr>
+          <w:rFonts w:ascii="Times New Roman" w:hAnsi="Times New Roman" w:cs="Times New Roman"/>
+          <w:sz w:val="28"/>
+          <w:szCs w:val="28"/>
+        </w:rPr>
+        <w:t>Ssh-keygen – to generate ssh key</w:t>
+      </w:r>
+    </w:p>
+    <w:p>
+      <w:pPr>
+        <w:rPr>
+          <w:rFonts w:ascii="Times New Roman" w:hAnsi="Times New Roman" w:cs="Times New Roman"/>
+          <w:sz w:val="28"/>
+          <w:szCs w:val="28"/>
+        </w:rPr>
+      </w:pPr>
+      <w:r>
+        <w:rPr>
+          <w:rFonts w:ascii="Times New Roman" w:hAnsi="Times New Roman" w:cs="Times New Roman"/>
+          <w:sz w:val="28"/>
+          <w:szCs w:val="28"/>
+        </w:rPr>
+        <w:t>Copy it on your github account</w:t>
+      </w:r>
+    </w:p>
+    <w:p>
+      <w:pPr>
+        <w:rPr>
+          <w:rFonts w:ascii="Times New Roman" w:hAnsi="Times New Roman" w:cs="Times New Roman"/>
+          <w:sz w:val="28"/>
+          <w:szCs w:val="28"/>
+        </w:rPr>
+      </w:pPr>
+      <w:r>
+        <w:rPr>
+          <w:rFonts w:ascii="Times New Roman" w:hAnsi="Times New Roman" w:cs="Times New Roman"/>
+          <w:sz w:val="28"/>
+          <w:szCs w:val="28"/>
+        </w:rPr>
+        <w:t>Git pull origin master – to pull code from github repository</w:t>
+      </w:r>
+    </w:p>
+    <w:p>
+      <w:pPr>
+        <w:rPr>
+          <w:rFonts w:ascii="Times New Roman" w:hAnsi="Times New Roman" w:cs="Times New Roman"/>
+          <w:sz w:val="28"/>
+          <w:szCs w:val="28"/>
+        </w:rPr>
+      </w:pPr>
+      <w:r>
+        <w:rPr>
+          <w:rFonts w:ascii="Times New Roman" w:hAnsi="Times New Roman" w:cs="Times New Roman"/>
+          <w:sz w:val="28"/>
+          <w:szCs w:val="28"/>
+        </w:rPr>
+        <w:t>Git Global Configuration</w:t>
+      </w:r>
+    </w:p>
+    <w:p>
+      <w:pPr>
+        <w:autoSpaceDE w:val="0"/>
+        <w:autoSpaceDN w:val="0"/>
+        <w:adjustRightInd w:val="0"/>
+        <w:spacing w:after="0" w:line="240" w:lineRule="auto"/>
+        <w:rPr>
+          <w:rFonts w:ascii="Lucida Console" w:hAnsi="Lucida Console" w:cs="Lucida Console"/>
+          <w:sz w:val="24"/>
+          <w:szCs w:val="24"/>
+        </w:rPr>
+      </w:pPr>
+      <w:r>
+        <w:rPr>
+          <w:rFonts w:ascii="Lucida Console" w:hAnsi="Lucida Console" w:cs="Lucida Console"/>
+          <w:sz w:val="24"/>
+          <w:szCs w:val="24"/>
+        </w:rPr>
+        <w:t>git config --global user.email "you@example.com"</w:t>
+      </w:r>
+    </w:p>
+    <w:p>
+      <w:pPr>
+        <w:rPr>
+          <w:rFonts w:ascii="Times New Roman" w:hAnsi="Times New Roman" w:cs="Times New Roman"/>
+          <w:sz w:val="28"/>
+          <w:szCs w:val="28"/>
+        </w:rPr>
+      </w:pPr>
+      <w:r>
+        <w:rPr>
+          <w:rFonts w:ascii="Lucida Console" w:hAnsi="Lucida Console" w:cs="Lucida Console"/>
+          <w:sz w:val="24"/>
+          <w:szCs w:val="24"/>
+        </w:rPr>
+        <w:t>git config --global user.name "Your Name"</w:t>
       </w:r>
     </w:p>
     <w:p/>
@@ -609,6 +495,7 @@
   <w:style w:type="paragraph" w:default="1" w:styleId="Normal">
     <w:name w:val="Normal"/>
     <w:qFormat/>
+    <w:rsid w:val="0052498D"/>
   </w:style>
   <w:style w:type="character" w:default="1" w:styleId="DefaultParagraphFont">
     <w:name w:val="Default Paragraph Font"/>

</xml_diff>